<commit_message>
Should be the last commit
</commit_message>
<xml_diff>
--- a/Week 1 Coding Assignment.docx
+++ b/Week 1 Coding Assignment.docx
@@ -42,8 +42,16 @@
         <w:rPr>
           <w:szCs w:val="24"/>
         </w:rPr>
-        <w:t xml:space="preserve"> 70</w:t>
-      </w:r>
+        <w:t xml:space="preserve"> </w:t>
+      </w:r>
+      <w:proofErr w:type="gramStart"/>
+      <w:r>
+        <w:rPr>
+          <w:szCs w:val="24"/>
+        </w:rPr>
+        <w:t>70</w:t>
+      </w:r>
+      <w:proofErr w:type="gramEnd"/>
     </w:p>
     <w:tbl>
       <w:tblPr>
@@ -496,13 +504,6 @@
           <w:szCs w:val="24"/>
         </w:rPr>
       </w:pPr>
-    </w:p>
-    <w:p>
-      <w:pPr>
-        <w:rPr>
-          <w:szCs w:val="24"/>
-        </w:rPr>
-      </w:pPr>
       <w:r>
         <w:rPr>
           <w:szCs w:val="24"/>
@@ -520,7 +521,6 @@
         <w:rPr>
           <w:szCs w:val="24"/>
         </w:rPr>
-        <w:lastRenderedPageBreak/>
         <w:t>8. Delete all employee who have an emp_no of 10048, 10099, 10234, and 20089.</w:t>
       </w:r>
     </w:p>
@@ -568,14 +568,11 @@
         </w:rPr>
       </w:pPr>
       <w:r>
-        <w:rPr>
-          <w:noProof/>
-        </w:rPr>
         <w:drawing>
-          <wp:inline distT="0" distB="0" distL="0" distR="0" wp14:anchorId="02FE655E" wp14:editId="0932D3B3">
-            <wp:extent cx="5943600" cy="5936615"/>
-            <wp:effectExtent l="0" t="0" r="0" b="6985"/>
-            <wp:docPr id="24" name="Picture 24"/>
+          <wp:inline distT="0" distB="0" distL="0" distR="0" wp14:anchorId="74ACB06E" wp14:editId="5C114E00">
+            <wp:extent cx="5943600" cy="6134100"/>
+            <wp:effectExtent l="0" t="0" r="0" b="0"/>
+            <wp:docPr id="2" name="Picture 2"/>
             <wp:cNvGraphicFramePr>
               <a:graphicFrameLocks xmlns:a="http://schemas.openxmlformats.org/drawingml/2006/main" noChangeAspect="1"/>
             </wp:cNvGraphicFramePr>
@@ -595,7 +592,7 @@
                   <pic:spPr>
                     <a:xfrm>
                       <a:off x="0" y="0"/>
-                      <a:ext cx="5943600" cy="5936615"/>
+                      <a:ext cx="5943600" cy="6134100"/>
                     </a:xfrm>
                     <a:prstGeom prst="rect">
                       <a:avLst/>
@@ -740,6 +737,9 @@
         </w:rPr>
       </w:pPr>
       <w:r>
+        <w:rPr>
+          <w:noProof/>
+        </w:rPr>
         <w:lastRenderedPageBreak/>
         <w:drawing>
           <wp:inline distT="0" distB="0" distL="0" distR="0" wp14:anchorId="34141BA6" wp14:editId="02756C73">
@@ -809,12 +809,15 @@
         </w:rPr>
       </w:pPr>
       <w:r>
+        <w:rPr>
+          <w:noProof/>
+        </w:rPr>
         <w:lastRenderedPageBreak/>
         <w:drawing>
-          <wp:inline distT="0" distB="0" distL="0" distR="0" wp14:anchorId="32FB157F" wp14:editId="65747842">
-            <wp:extent cx="1857375" cy="4229100"/>
-            <wp:effectExtent l="0" t="0" r="9525" b="0"/>
-            <wp:docPr id="5" name="Picture 5"/>
+          <wp:inline distT="0" distB="0" distL="0" distR="0" wp14:anchorId="7EAF0003" wp14:editId="1AA06DE6">
+            <wp:extent cx="1771650" cy="4610100"/>
+            <wp:effectExtent l="0" t="0" r="0" b="0"/>
+            <wp:docPr id="4" name="Picture 4"/>
             <wp:cNvGraphicFramePr>
               <a:graphicFrameLocks xmlns:a="http://schemas.openxmlformats.org/drawingml/2006/main" noChangeAspect="1"/>
             </wp:cNvGraphicFramePr>
@@ -834,7 +837,7 @@
                   <pic:spPr>
                     <a:xfrm>
                       <a:off x="0" y="0"/>
-                      <a:ext cx="1857375" cy="4229100"/>
+                      <a:ext cx="1771650" cy="4610100"/>
                     </a:xfrm>
                     <a:prstGeom prst="rect">
                       <a:avLst/>
@@ -1036,7 +1039,9 @@
         </w:rPr>
       </w:pPr>
       <w:r>
-        <w:lastRenderedPageBreak/>
+        <w:rPr>
+          <w:noProof/>
+        </w:rPr>
         <w:drawing>
           <wp:inline distT="0" distB="0" distL="0" distR="0" wp14:anchorId="2DB8F71F" wp14:editId="2BED3442">
             <wp:extent cx="3924300" cy="4067175"/>
@@ -1105,6 +1110,9 @@
         </w:rPr>
       </w:pPr>
       <w:r>
+        <w:rPr>
+          <w:noProof/>
+        </w:rPr>
         <w:drawing>
           <wp:inline distT="0" distB="0" distL="0" distR="0" wp14:anchorId="45341638" wp14:editId="7A452E65">
             <wp:extent cx="5943600" cy="124460"/>
@@ -1150,6 +1158,9 @@
         </w:rPr>
       </w:pPr>
       <w:r>
+        <w:rPr>
+          <w:noProof/>
+        </w:rPr>
         <w:drawing>
           <wp:inline distT="0" distB="0" distL="0" distR="0" wp14:anchorId="4B11C08B" wp14:editId="0314650C">
             <wp:extent cx="5943600" cy="203200"/>
@@ -1326,6 +1337,9 @@
         </w:rPr>
       </w:pPr>
       <w:r>
+        <w:rPr>
+          <w:noProof/>
+        </w:rPr>
         <w:drawing>
           <wp:inline distT="0" distB="0" distL="0" distR="0" wp14:anchorId="251B92C3" wp14:editId="257CBCE7">
             <wp:extent cx="5943600" cy="175895"/>
@@ -1423,6 +1437,7 @@
           <w:b/>
           <w:szCs w:val="24"/>
         </w:rPr>
+        <w:lastRenderedPageBreak/>
         <w:t>URL to GitHub Repository:</w:t>
       </w:r>
       <w:r>
@@ -2138,6 +2153,7 @@
   <w:style w:type="character" w:default="1" w:styleId="DefaultParagraphFont">
     <w:name w:val="Default Paragraph Font"/>
     <w:uiPriority w:val="1"/>
+    <w:semiHidden/>
     <w:unhideWhenUsed/>
   </w:style>
   <w:style w:type="table" w:default="1" w:styleId="TableNormal">

</xml_diff>